<commit_message>
4 jan before meeting
</commit_message>
<xml_diff>
--- a/report/notes.docx
+++ b/report/notes.docx
@@ -27,7 +27,7 @@
               <w:rPr>
                 <w:lang w:val="en-US"/>
               </w:rPr>
-              <w:t>Date</w:t>
+              <w:t>Subject</w:t>
             </w:r>
           </w:p>
         </w:tc>
@@ -45,7 +45,7 @@
               <w:rPr>
                 <w:lang w:val="en-US"/>
               </w:rPr>
-              <w:t>Time</w:t>
+              <w:t>Date and time</w:t>
             </w:r>
           </w:p>
         </w:tc>
@@ -65,7 +65,13 @@
               <w:rPr>
                 <w:lang w:val="en-US"/>
               </w:rPr>
-              <w:t>Friday</w:t>
+              <w:t>Discussion</w:t>
+            </w:r>
+            <w:r>
+              <w:rPr>
+                <w:lang w:val="en-US"/>
+              </w:rPr>
+              <w:t xml:space="preserve"> </w:t>
             </w:r>
           </w:p>
         </w:tc>
@@ -83,13 +89,185 @@
               <w:rPr>
                 <w:lang w:val="en-US"/>
               </w:rPr>
-              <w:t>14</w:t>
+              <w:t>4</w:t>
             </w:r>
+            <w:r>
+              <w:rPr>
+                <w:vertAlign w:val="superscript"/>
+                <w:lang w:val="en-US"/>
+              </w:rPr>
+              <w:t>th</w:t>
+            </w:r>
+            <w:r>
+              <w:rPr>
+                <w:lang w:val="en-US"/>
+              </w:rPr>
+              <w:t xml:space="preserve"> 13</w:t>
+            </w:r>
+          </w:p>
+        </w:tc>
+      </w:tr>
+      <w:tr>
+        <w:tc>
+          <w:tcPr>
+            <w:tcW w:w="4675" w:type="dxa"/>
+          </w:tcPr>
+          <w:p>
+            <w:pPr>
+              <w:rPr>
+                <w:lang w:val="en-US"/>
+              </w:rPr>
+            </w:pPr>
+            <w:r>
+              <w:rPr>
+                <w:lang w:val="en-US"/>
+              </w:rPr>
+              <w:t>Conclusion and abstract</w:t>
+            </w:r>
+          </w:p>
+        </w:tc>
+        <w:tc>
+          <w:tcPr>
+            <w:tcW w:w="4675" w:type="dxa"/>
+          </w:tcPr>
+          <w:p>
+            <w:pPr>
+              <w:rPr>
+                <w:lang w:val="en-US"/>
+              </w:rPr>
+            </w:pPr>
             <w:bookmarkStart w:id="0" w:name="_GoBack"/>
             <w:bookmarkEnd w:id="0"/>
           </w:p>
         </w:tc>
       </w:tr>
+      <w:tr>
+        <w:tc>
+          <w:tcPr>
+            <w:tcW w:w="4675" w:type="dxa"/>
+          </w:tcPr>
+          <w:p>
+            <w:pPr>
+              <w:rPr>
+                <w:lang w:val="en-US"/>
+              </w:rPr>
+            </w:pPr>
+            <w:r>
+              <w:rPr>
+                <w:lang w:val="en-US"/>
+              </w:rPr>
+              <w:t>Related work</w:t>
+            </w:r>
+            <w:r>
+              <w:rPr>
+                <w:lang w:val="en-US"/>
+              </w:rPr>
+              <w:t xml:space="preserve"> </w:t>
+            </w:r>
+          </w:p>
+        </w:tc>
+        <w:tc>
+          <w:tcPr>
+            <w:tcW w:w="4675" w:type="dxa"/>
+          </w:tcPr>
+          <w:p>
+            <w:pPr>
+              <w:rPr>
+                <w:lang w:val="en-US"/>
+              </w:rPr>
+            </w:pPr>
+          </w:p>
+        </w:tc>
+      </w:tr>
+      <w:tr>
+        <w:tc>
+          <w:tcPr>
+            <w:tcW w:w="4675" w:type="dxa"/>
+          </w:tcPr>
+          <w:p>
+            <w:pPr>
+              <w:rPr>
+                <w:lang w:val="en-US"/>
+              </w:rPr>
+            </w:pPr>
+            <w:r>
+              <w:rPr>
+                <w:lang w:val="en-US"/>
+              </w:rPr>
+              <w:t>Methodology</w:t>
+            </w:r>
+          </w:p>
+        </w:tc>
+        <w:tc>
+          <w:tcPr>
+            <w:tcW w:w="4675" w:type="dxa"/>
+          </w:tcPr>
+          <w:p>
+            <w:pPr>
+              <w:rPr>
+                <w:lang w:val="en-US"/>
+              </w:rPr>
+            </w:pPr>
+          </w:p>
+        </w:tc>
+      </w:tr>
+      <w:tr>
+        <w:tc>
+          <w:tcPr>
+            <w:tcW w:w="4675" w:type="dxa"/>
+          </w:tcPr>
+          <w:p>
+            <w:pPr>
+              <w:rPr>
+                <w:lang w:val="en-US"/>
+              </w:rPr>
+            </w:pPr>
+            <w:r>
+              <w:rPr>
+                <w:lang w:val="en-US"/>
+              </w:rPr>
+              <w:t>Last deadline</w:t>
+            </w:r>
+          </w:p>
+        </w:tc>
+        <w:tc>
+          <w:tcPr>
+            <w:tcW w:w="4675" w:type="dxa"/>
+          </w:tcPr>
+          <w:p>
+            <w:pPr>
+              <w:rPr>
+                <w:lang w:val="en-US"/>
+              </w:rPr>
+            </w:pPr>
+            <w:r>
+              <w:rPr>
+                <w:lang w:val="en-US"/>
+              </w:rPr>
+              <w:t>8</w:t>
+            </w:r>
+            <w:r>
+              <w:rPr>
+                <w:vertAlign w:val="superscript"/>
+                <w:lang w:val="en-US"/>
+              </w:rPr>
+              <w:t>th</w:t>
+            </w:r>
+            <w:r>
+              <w:rPr>
+                <w:lang w:val="en-US"/>
+              </w:rPr>
+              <w:t xml:space="preserve"> </w:t>
+            </w:r>
+            <w:r>
+              <w:rPr>
+                <w:lang w:val="en-US"/>
+              </w:rPr>
+              <w:t>23</w:t>
+            </w:r>
+          </w:p>
+        </w:tc>
+      </w:tr>
     </w:tbl>
     <w:p>
       <w:pPr>
@@ -127,9 +305,30 @@
       </w:pPr>
       <w:r>
         <w:rPr>
-          <w:lang w:val="en-US"/>
-        </w:rPr>
-        <w:t>Q1: github acc?</w:t>
+          <w:highlight w:val="yellow"/>
+          <w:lang w:val="en-US"/>
+        </w:rPr>
+        <w:t>Q1:</w:t>
+      </w:r>
+      <w:r>
+        <w:rPr>
+          <w:lang w:val="en-US"/>
+        </w:rPr>
+        <w:t xml:space="preserve"> </w:t>
+      </w:r>
+      <w:proofErr w:type="spellStart"/>
+      <w:r>
+        <w:rPr>
+          <w:lang w:val="en-US"/>
+        </w:rPr>
+        <w:t>github</w:t>
+      </w:r>
+      <w:proofErr w:type="spellEnd"/>
+      <w:r>
+        <w:rPr>
+          <w:lang w:val="en-US"/>
+        </w:rPr>
+        <w:t xml:space="preserve"> acc?</w:t>
       </w:r>
     </w:p>
     <w:p>
@@ -152,21 +351,30 @@
       </w:pPr>
       <w:r>
         <w:rPr>
+          <w:highlight w:val="yellow"/>
           <w:lang w:val="en-US"/>
         </w:rPr>
         <w:t>Q</w:t>
       </w:r>
       <w:r>
         <w:rPr>
+          <w:highlight w:val="yellow"/>
           <w:lang w:val="en-US"/>
         </w:rPr>
         <w:t>2</w:t>
       </w:r>
       <w:r>
         <w:rPr>
-          <w:lang w:val="en-US"/>
-        </w:rPr>
-        <w:t>: population = generation * 4?</w:t>
+          <w:highlight w:val="yellow"/>
+          <w:lang w:val="en-US"/>
+        </w:rPr>
+        <w:t>:</w:t>
+      </w:r>
+      <w:r>
+        <w:rPr>
+          <w:lang w:val="en-US"/>
+        </w:rPr>
+        <w:t xml:space="preserve"> population = generation * 4?</w:t>
       </w:r>
     </w:p>
     <w:p>
@@ -274,69 +482,114 @@
       </w:pPr>
       <w:r>
         <w:rPr>
+          <w:highlight w:val="yellow"/>
           <w:lang w:val="en-US"/>
         </w:rPr>
         <w:t>Q</w:t>
       </w:r>
       <w:r>
         <w:rPr>
+          <w:highlight w:val="yellow"/>
           <w:lang w:val="en-US"/>
         </w:rPr>
         <w:t>3</w:t>
       </w:r>
       <w:r>
         <w:rPr>
-          <w:lang w:val="en-US"/>
-        </w:rPr>
-        <w:t>: if we set the lod resolution, will we have all the agents’ information?</w:t>
-      </w:r>
-    </w:p>
-    <w:p>
-      <w:pPr>
-        <w:rPr>
-          <w:lang w:val="en-US"/>
-        </w:rPr>
-      </w:pPr>
-      <w:r>
-        <w:rPr>
-          <w:lang w:val="en-US"/>
-        </w:rPr>
-        <w:t>No. lod just contain info of one of the groups at each generation</w:t>
-      </w:r>
-    </w:p>
-    <w:p>
-      <w:pPr>
-        <w:rPr>
-          <w:lang w:val="en-US"/>
-        </w:rPr>
-      </w:pPr>
-    </w:p>
-    <w:p>
-      <w:pPr>
-        <w:rPr>
-          <w:lang w:val="en-US"/>
-        </w:rPr>
-      </w:pPr>
-    </w:p>
-    <w:p>
-      <w:pPr>
-        <w:rPr>
-          <w:lang w:val="en-US"/>
-        </w:rPr>
-      </w:pPr>
-    </w:p>
-    <w:p>
-      <w:pPr>
-        <w:rPr>
-          <w:lang w:val="en-US"/>
-        </w:rPr>
-      </w:pPr>
-      <w:r>
-        <w:rPr>
-          <w:lang w:val="en-US"/>
-        </w:rPr>
-        <w:t>The variance of the rawColumn</w:t>
-      </w:r>
+          <w:highlight w:val="yellow"/>
+          <w:lang w:val="en-US"/>
+        </w:rPr>
+        <w:t>:</w:t>
+      </w:r>
+      <w:r>
+        <w:rPr>
+          <w:lang w:val="en-US"/>
+        </w:rPr>
+        <w:t xml:space="preserve"> if we set the </w:t>
+      </w:r>
+      <w:proofErr w:type="spellStart"/>
+      <w:r>
+        <w:rPr>
+          <w:lang w:val="en-US"/>
+        </w:rPr>
+        <w:t>lod</w:t>
+      </w:r>
+      <w:proofErr w:type="spellEnd"/>
+      <w:r>
+        <w:rPr>
+          <w:lang w:val="en-US"/>
+        </w:rPr>
+        <w:t xml:space="preserve"> resolution, will we have all the agents’ information?</w:t>
+      </w:r>
+    </w:p>
+    <w:p>
+      <w:pPr>
+        <w:rPr>
+          <w:lang w:val="en-US"/>
+        </w:rPr>
+      </w:pPr>
+      <w:r>
+        <w:rPr>
+          <w:lang w:val="en-US"/>
+        </w:rPr>
+        <w:t xml:space="preserve">No. </w:t>
+      </w:r>
+      <w:proofErr w:type="spellStart"/>
+      <w:r>
+        <w:rPr>
+          <w:lang w:val="en-US"/>
+        </w:rPr>
+        <w:t>lod</w:t>
+      </w:r>
+      <w:proofErr w:type="spellEnd"/>
+      <w:r>
+        <w:rPr>
+          <w:lang w:val="en-US"/>
+        </w:rPr>
+        <w:t xml:space="preserve"> just contain info of one of the groups at each generation</w:t>
+      </w:r>
+    </w:p>
+    <w:p>
+      <w:pPr>
+        <w:rPr>
+          <w:lang w:val="en-US"/>
+        </w:rPr>
+      </w:pPr>
+    </w:p>
+    <w:p>
+      <w:pPr>
+        <w:rPr>
+          <w:lang w:val="en-US"/>
+        </w:rPr>
+      </w:pPr>
+    </w:p>
+    <w:p>
+      <w:pPr>
+        <w:rPr>
+          <w:lang w:val="en-US"/>
+        </w:rPr>
+      </w:pPr>
+    </w:p>
+    <w:p>
+      <w:pPr>
+        <w:rPr>
+          <w:lang w:val="en-US"/>
+        </w:rPr>
+      </w:pPr>
+      <w:r>
+        <w:rPr>
+          <w:lang w:val="en-US"/>
+        </w:rPr>
+        <w:t xml:space="preserve">The variance of the </w:t>
+      </w:r>
+      <w:proofErr w:type="spellStart"/>
+      <w:r>
+        <w:rPr>
+          <w:lang w:val="en-US"/>
+        </w:rPr>
+        <w:t>rawColumn</w:t>
+      </w:r>
+      <w:proofErr w:type="spellEnd"/>
     </w:p>
     <w:p>
       <w:pPr>
@@ -361,86 +614,204 @@
         <w:rPr>
           <w:lang w:val="en-US"/>
         </w:rPr>
-        <w:t>python library -&gt; DataFrames</w:t>
-      </w:r>
-    </w:p>
-    <w:p>
-      <w:pPr>
-        <w:rPr>
-          <w:lang w:val="en-US"/>
-        </w:rPr>
-      </w:pPr>
-      <w:r>
-        <w:rPr>
-          <w:lang w:val="en-US"/>
-        </w:rPr>
-        <w:t>D=read_csv(“filename.csv”)</w:t>
-      </w:r>
-    </w:p>
-    <w:p>
-      <w:pPr>
-        <w:rPr>
-          <w:lang w:val="en-US"/>
-        </w:rPr>
-      </w:pPr>
-      <w:r>
-        <w:rPr>
-          <w:lang w:val="en-US"/>
-        </w:rPr>
-        <w:t>myColumn=D[“score</w:t>
-      </w:r>
-    </w:p>
-    <w:p>
-      <w:pPr>
-        <w:rPr>
-          <w:lang w:val="en-US"/>
-        </w:rPr>
-      </w:pPr>
-      <w:r>
-        <w:rPr>
-          <w:lang w:val="en-US"/>
-        </w:rPr>
-        <w:t>myColumn=D[“score”]</w:t>
-      </w:r>
-    </w:p>
-    <w:p>
-      <w:pPr>
-        <w:rPr>
-          <w:lang w:val="en-US"/>
-        </w:rPr>
-      </w:pPr>
-      <w:r>
-        <w:rPr>
-          <w:lang w:val="en-US"/>
-        </w:rPr>
         <w:lastRenderedPageBreak/>
-        <w:t>myC=list(D[“score”])</w:t>
-      </w:r>
-    </w:p>
-    <w:p>
-      <w:pPr>
-        <w:rPr>
-          <w:lang w:val="en-US"/>
-        </w:rPr>
-      </w:pPr>
-      <w:r>
-        <w:rPr>
-          <w:lang w:val="en-US"/>
-        </w:rPr>
-        <w:t>while len(myC)&lt;50:</w:t>
-      </w:r>
-    </w:p>
-    <w:p>
-      <w:pPr>
-        <w:rPr>
-          <w:lang w:val="en-US"/>
-        </w:rPr>
-      </w:pPr>
-      <w:r>
-        <w:rPr>
-          <w:lang w:val="en-US"/>
-        </w:rPr>
-        <w:t xml:space="preserve">myC.append(myC[-1]) </w:t>
+        <w:t xml:space="preserve">python library -&gt; </w:t>
+      </w:r>
+      <w:proofErr w:type="spellStart"/>
+      <w:r>
+        <w:rPr>
+          <w:lang w:val="en-US"/>
+        </w:rPr>
+        <w:t>DataFrames</w:t>
+      </w:r>
+      <w:proofErr w:type="spellEnd"/>
+    </w:p>
+    <w:p>
+      <w:pPr>
+        <w:rPr>
+          <w:lang w:val="en-US"/>
+        </w:rPr>
+      </w:pPr>
+      <w:r>
+        <w:rPr>
+          <w:lang w:val="en-US"/>
+        </w:rPr>
+        <w:t>D=</w:t>
+      </w:r>
+      <w:proofErr w:type="spellStart"/>
+      <w:r>
+        <w:rPr>
+          <w:lang w:val="en-US"/>
+        </w:rPr>
+        <w:t>read_csv</w:t>
+      </w:r>
+      <w:proofErr w:type="spellEnd"/>
+      <w:r>
+        <w:rPr>
+          <w:lang w:val="en-US"/>
+        </w:rPr>
+        <w:t>(“filename.csv”)</w:t>
+      </w:r>
+    </w:p>
+    <w:p>
+      <w:pPr>
+        <w:rPr>
+          <w:lang w:val="en-US"/>
+        </w:rPr>
+      </w:pPr>
+      <w:proofErr w:type="spellStart"/>
+      <w:r>
+        <w:rPr>
+          <w:lang w:val="en-US"/>
+        </w:rPr>
+        <w:t>myColumn</w:t>
+      </w:r>
+      <w:proofErr w:type="spellEnd"/>
+      <w:r>
+        <w:rPr>
+          <w:lang w:val="en-US"/>
+        </w:rPr>
+        <w:t>=</w:t>
+      </w:r>
+      <w:proofErr w:type="gramStart"/>
+      <w:r>
+        <w:rPr>
+          <w:lang w:val="en-US"/>
+        </w:rPr>
+        <w:t>D[</w:t>
+      </w:r>
+      <w:proofErr w:type="gramEnd"/>
+      <w:r>
+        <w:rPr>
+          <w:lang w:val="en-US"/>
+        </w:rPr>
+        <w:t>“score</w:t>
+      </w:r>
+    </w:p>
+    <w:p>
+      <w:pPr>
+        <w:rPr>
+          <w:lang w:val="en-US"/>
+        </w:rPr>
+      </w:pPr>
+      <w:proofErr w:type="spellStart"/>
+      <w:r>
+        <w:rPr>
+          <w:lang w:val="en-US"/>
+        </w:rPr>
+        <w:t>myColumn</w:t>
+      </w:r>
+      <w:proofErr w:type="spellEnd"/>
+      <w:r>
+        <w:rPr>
+          <w:lang w:val="en-US"/>
+        </w:rPr>
+        <w:t>=D[“score”]</w:t>
+      </w:r>
+    </w:p>
+    <w:p>
+      <w:pPr>
+        <w:rPr>
+          <w:lang w:val="en-US"/>
+        </w:rPr>
+      </w:pPr>
+      <w:proofErr w:type="spellStart"/>
+      <w:r>
+        <w:rPr>
+          <w:lang w:val="en-US"/>
+        </w:rPr>
+        <w:t>myC</w:t>
+      </w:r>
+      <w:proofErr w:type="spellEnd"/>
+      <w:r>
+        <w:rPr>
+          <w:lang w:val="en-US"/>
+        </w:rPr>
+        <w:t>=list(D[“score”])</w:t>
+      </w:r>
+    </w:p>
+    <w:p>
+      <w:pPr>
+        <w:rPr>
+          <w:lang w:val="en-US"/>
+        </w:rPr>
+      </w:pPr>
+      <w:r>
+        <w:rPr>
+          <w:lang w:val="en-US"/>
+        </w:rPr>
+        <w:t xml:space="preserve">while </w:t>
+      </w:r>
+      <w:proofErr w:type="spellStart"/>
+      <w:r>
+        <w:rPr>
+          <w:lang w:val="en-US"/>
+        </w:rPr>
+        <w:t>len</w:t>
+      </w:r>
+      <w:proofErr w:type="spellEnd"/>
+      <w:r>
+        <w:rPr>
+          <w:lang w:val="en-US"/>
+        </w:rPr>
+        <w:t>(</w:t>
+      </w:r>
+      <w:proofErr w:type="spellStart"/>
+      <w:r>
+        <w:rPr>
+          <w:lang w:val="en-US"/>
+        </w:rPr>
+        <w:t>myC</w:t>
+      </w:r>
+      <w:proofErr w:type="spellEnd"/>
+      <w:r>
+        <w:rPr>
+          <w:lang w:val="en-US"/>
+        </w:rPr>
+        <w:t>)&lt;50:</w:t>
+      </w:r>
+    </w:p>
+    <w:p>
+      <w:pPr>
+        <w:rPr>
+          <w:lang w:val="en-US"/>
+        </w:rPr>
+      </w:pPr>
+      <w:proofErr w:type="spellStart"/>
+      <w:r>
+        <w:rPr>
+          <w:lang w:val="en-US"/>
+        </w:rPr>
+        <w:t>myC.append</w:t>
+      </w:r>
+      <w:proofErr w:type="spellEnd"/>
+      <w:r>
+        <w:rPr>
+          <w:lang w:val="en-US"/>
+        </w:rPr>
+        <w:t>(</w:t>
+      </w:r>
+      <w:proofErr w:type="spellStart"/>
+      <w:proofErr w:type="gramStart"/>
+      <w:r>
+        <w:rPr>
+          <w:lang w:val="en-US"/>
+        </w:rPr>
+        <w:t>myC</w:t>
+      </w:r>
+      <w:proofErr w:type="spellEnd"/>
+      <w:r>
+        <w:rPr>
+          <w:lang w:val="en-US"/>
+        </w:rPr>
+        <w:t>[</w:t>
+      </w:r>
+      <w:proofErr w:type="gramEnd"/>
+      <w:r>
+        <w:rPr>
+          <w:lang w:val="en-US"/>
+        </w:rPr>
+        <w:t xml:space="preserve">-1]) </w:t>
       </w:r>
     </w:p>
     <w:p>
@@ -473,7 +844,21 @@
         <w:rPr>
           <w:lang w:val="en-US"/>
         </w:rPr>
-        <w:t>Question: I believe we should not consider two columns of score and own score. we should use only row scores, and make three more columns that are max, min and average and then based on them make the comparisons. However, score based on the rewarding scheme will be similar to one of them but because we need all of them it is better to have them for each row.</w:t>
+        <w:t xml:space="preserve">Question: I believe we should not consider two columns of score and own score. we should use only row scores, and make three more columns that are max, min and average and then based on them make the comparisons. However, score based on the rewarding scheme will be </w:t>
+      </w:r>
+      <w:proofErr w:type="gramStart"/>
+      <w:r>
+        <w:rPr>
+          <w:lang w:val="en-US"/>
+        </w:rPr>
+        <w:t>similar to</w:t>
+      </w:r>
+      <w:proofErr w:type="gramEnd"/>
+      <w:r>
+        <w:rPr>
+          <w:lang w:val="en-US"/>
+        </w:rPr>
+        <w:t xml:space="preserve"> one of them but because we need all of them it is better to have them for each row.</w:t>
       </w:r>
     </w:p>
     <w:p/>
@@ -527,6 +912,7 @@
     </w:p>
     <w:p>
       <w:r>
+        <w:lastRenderedPageBreak/>
         <w:t xml:space="preserve">Markov brain implemented in MABE. Markov brain is </w:t>
       </w:r>
       <w:r>
@@ -555,7 +941,6 @@
     </w:p>
     <w:p>
       <w:r>
-        <w:lastRenderedPageBreak/>
         <w:t>markov brains: Hintze, A., Edlund, J. A., Olson, R. S., Knoester, D. B., Schossau, J., Albantakis, L., ... &amp; Bohm, C. (2017). Markov brains: A technical introduction. arXiv preprint arXiv:1709.05601</w:t>
       </w:r>
     </w:p>
@@ -652,6 +1037,7 @@
     </w:p>
     <w:p>
       <w:r>
+        <w:lastRenderedPageBreak/>
         <w:t>objective function = fitness function</w:t>
       </w:r>
       <w:r>
@@ -733,9 +1119,42 @@
     <w:p/>
     <w:p>
       <w:r>
-        <w:t>Question: What is genetic algorith?</w:t>
-      </w:r>
-    </w:p>
+        <w:rPr>
+          <w:highlight w:val="yellow"/>
+        </w:rPr>
+        <w:t>Question:</w:t>
+      </w:r>
+      <w:r>
+        <w:t xml:space="preserve"> What is genetic algorith?</w:t>
+      </w:r>
+      <w:r>
+        <w:t xml:space="preserve"> </w:t>
+      </w:r>
+    </w:p>
+    <w:p>
+      <w:r>
+        <w:t>a GA implements the mechanism of inheritance, variation, and selection</w:t>
+      </w:r>
+    </w:p>
+    <w:p>
+      <w:r>
+        <w:t>a GA is an instance of evolution</w:t>
+      </w:r>
+    </w:p>
+    <w:p>
+      <w:hyperlink r:id="rId7" w:history="1">
+        <w:r>
+          <w:rPr>
+            <w:rStyle w:val="Hyperlink"/>
+          </w:rPr>
+          <w:t>https://link.springer.com/article/10.1007/s00521-020-04832-8</w:t>
+        </w:r>
+      </w:hyperlink>
+    </w:p>
+    <w:p/>
+    <w:p/>
+    <w:p/>
+    <w:p/>
     <w:p/>
     <w:p>
       <w:r>
@@ -771,11 +1190,12 @@
     <w:p/>
     <w:p>
       <w:r>
+        <w:lastRenderedPageBreak/>
         <w:t>Proof of darwin</w:t>
       </w:r>
     </w:p>
     <w:p>
-      <w:hyperlink r:id="rId7" w:history="1">
+      <w:hyperlink r:id="rId8" w:history="1">
         <w:r>
           <w:rPr>
             <w:rStyle w:val="Hyperlink"/>
@@ -785,7 +1205,7 @@
       </w:hyperlink>
     </w:p>
     <w:p>
-      <w:hyperlink r:id="rId8" w:history="1">
+      <w:hyperlink r:id="rId9" w:history="1">
         <w:r>
           <w:rPr>
             <w:rStyle w:val="Hyperlink"/>
@@ -1004,7 +1424,7 @@
       </w:r>
     </w:p>
     <w:p>
-      <w:hyperlink r:id="rId9" w:history="1">
+      <w:hyperlink r:id="rId10" w:history="1">
         <w:r>
           <w:rPr>
             <w:rStyle w:val="Hyperlink"/>
@@ -1014,7 +1434,7 @@
       </w:hyperlink>
     </w:p>
     <w:p>
-      <w:hyperlink r:id="rId10" w:history="1">
+      <w:hyperlink r:id="rId11" w:history="1">
         <w:r>
           <w:rPr>
             <w:rStyle w:val="Hyperlink"/>
@@ -1024,7 +1444,7 @@
       </w:hyperlink>
     </w:p>
     <w:p>
-      <w:hyperlink r:id="rId11" w:history="1">
+      <w:hyperlink r:id="rId12" w:history="1">
         <w:r>
           <w:rPr>
             <w:rStyle w:val="Hyperlink"/>
@@ -1057,6 +1477,115 @@
         <w:t>Annette Lenne</w:t>
       </w:r>
     </w:p>
+    <w:p/>
+    <w:p>
+      <w:r>
+        <w:rPr>
+          <w:highlight w:val="yellow"/>
+        </w:rPr>
+        <w:t>Question:</w:t>
+      </w:r>
+      <w:r>
+        <w:t xml:space="preserve"> what should we discuss in disucussion section?</w:t>
+      </w:r>
+    </w:p>
+    <w:p>
+      <w:r>
+        <w:t>Repeat the quesiton and make a summary of results. Yes but, .... (there is no such things like cheating), and also other type of thinkings.</w:t>
+      </w:r>
+      <w:r>
+        <w:t xml:space="preserve"> </w:t>
+      </w:r>
+    </w:p>
+    <w:p>
+      <w:r>
+        <w:t>The last sentence of conclusion should be very well.</w:t>
+      </w:r>
+    </w:p>
+    <w:p/>
+    <w:p>
+      <w:r>
+        <w:t>Deep learning and nural network</w:t>
+      </w:r>
+    </w:p>
+    <w:p>
+      <w:r>
+        <w:t>fellowship</w:t>
+      </w:r>
+    </w:p>
+    <w:p>
+      <w:r>
+        <w:t>PhD program</w:t>
+      </w:r>
+    </w:p>
+    <w:p>
+      <w:r>
+        <w:t>openAI.org</w:t>
+      </w:r>
+    </w:p>
+    <w:p>
+      <w:r>
+        <w:t>ueberAI</w:t>
+      </w:r>
+    </w:p>
+    <w:p>
+      <w:hyperlink r:id="rId13" w:history="1">
+        <w:r>
+          <w:rPr>
+            <w:rStyle w:val="Hyperlink"/>
+          </w:rPr>
+          <w:t>https://www.mpg.de/jobboard</w:t>
+        </w:r>
+      </w:hyperlink>
+    </w:p>
+    <w:p>
+      <w:r>
+        <w:rPr>
+          <w:highlight w:val="yellow"/>
+        </w:rPr>
+        <w:t>Q</w:t>
+      </w:r>
+      <w:r>
+        <w:t xml:space="preserve"> any simple implementation of neural network using C++</w:t>
+      </w:r>
+    </w:p>
+    <w:p>
+      <w:r>
+        <w:t>Q references for evelotion?</w:t>
+      </w:r>
+    </w:p>
+    <w:p/>
+    <w:p>
+      <w:hyperlink r:id="rId14" w:history="1">
+        <w:r>
+          <w:rPr>
+            <w:rStyle w:val="Hyperlink"/>
+          </w:rPr>
+          <w:t>https://www.du.se/sv/om-oss/jobba-hos-oss/vara-lediga-jobb/</w:t>
+        </w:r>
+      </w:hyperlink>
+    </w:p>
+    <w:p/>
+    <w:p/>
+    <w:p/>
+    <w:p/>
+    <w:p>
+      <w:r>
+        <w:t>https://towardsdatascience.com/how-to-compare-two-distributions-in-practice-8c676904a285</w:t>
+      </w:r>
+    </w:p>
+    <w:p>
+      <w:r>
+        <w:t>in python:</w:t>
+      </w:r>
+    </w:p>
+    <w:p>
+      <w:r>
+        <w:t>https://docs.scipy.org/doc/scipy/reference/generated/scipy.stats.ks_2samp.html</w:t>
+      </w:r>
+    </w:p>
+    <w:p/>
+    <w:p/>
     <w:sectPr>
       <w:pgSz w:w="12240" w:h="15840"/>
       <w:pgMar w:top="1440" w:right="1440" w:bottom="1440" w:left="1440" w:header="720" w:footer="720" w:gutter="0"/>

</xml_diff>